<commit_message>
finish ex 3 with the k folds add some notes to the code
</commit_message>
<xml_diff>
--- a/Dry.docx
+++ b/Dry.docx
@@ -378,11 +378,655 @@
           <w:numId w:val="1"/>
         </w:numPr>
         <w:rPr>
-          <w:rFonts w:cstheme="minorHAnsi"/>
+          <w:rFonts w:eastAsiaTheme="minorEastAsia" w:cstheme="minorHAnsi"/>
           <w:sz w:val="24"/>
           <w:szCs w:val="24"/>
         </w:rPr>
       </w:pPr>
+      <w:r>
+        <w:rPr>
+          <w:rFonts w:cstheme="minorHAnsi" w:hint="cs"/>
+          <w:sz w:val="24"/>
+          <w:szCs w:val="24"/>
+          <w:rtl/>
+        </w:rPr>
+        <w:t xml:space="preserve">הטענה נכונה. נסתכל על פונקציית הנרמול - </w:t>
+      </w:r>
+      <w:r>
+        <w:rPr>
+          <w:rFonts w:cstheme="minorHAnsi"/>
+          <w:sz w:val="24"/>
+          <w:szCs w:val="24"/>
+          <w:rtl/>
+        </w:rPr>
+        <w:br/>
+      </w:r>
+      <m:oMathPara>
+        <m:oMath>
+          <m:r>
+            <w:rPr>
+              <w:rFonts w:ascii="Cambria Math" w:hAnsi="Cambria Math" w:cstheme="minorHAnsi"/>
+              <w:sz w:val="24"/>
+              <w:szCs w:val="24"/>
+            </w:rPr>
+            <m:t>minmax</m:t>
+          </m:r>
+          <m:d>
+            <m:dPr>
+              <m:ctrlPr>
+                <w:rPr>
+                  <w:rFonts w:ascii="Cambria Math" w:hAnsi="Cambria Math" w:cstheme="minorHAnsi"/>
+                  <w:i/>
+                  <w:sz w:val="24"/>
+                  <w:szCs w:val="24"/>
+                </w:rPr>
+              </m:ctrlPr>
+            </m:dPr>
+            <m:e>
+              <m:r>
+                <w:rPr>
+                  <w:rFonts w:ascii="Cambria Math" w:hAnsi="Cambria Math" w:cstheme="minorHAnsi"/>
+                  <w:sz w:val="24"/>
+                  <w:szCs w:val="24"/>
+                </w:rPr>
+                <m:t>x</m:t>
+              </m:r>
+            </m:e>
+          </m:d>
+          <m:r>
+            <w:rPr>
+              <w:rFonts w:ascii="Cambria Math" w:hAnsi="Cambria Math" w:cstheme="minorHAnsi"/>
+              <w:sz w:val="24"/>
+              <w:szCs w:val="24"/>
+            </w:rPr>
+            <m:t>=</m:t>
+          </m:r>
+          <m:f>
+            <m:fPr>
+              <m:ctrlPr>
+                <w:rPr>
+                  <w:rFonts w:ascii="Cambria Math" w:hAnsi="Cambria Math" w:cstheme="minorHAnsi"/>
+                  <w:i/>
+                  <w:sz w:val="24"/>
+                  <w:szCs w:val="24"/>
+                </w:rPr>
+              </m:ctrlPr>
+            </m:fPr>
+            <m:num>
+              <m:r>
+                <w:rPr>
+                  <w:rFonts w:ascii="Cambria Math" w:hAnsi="Cambria Math" w:cstheme="minorHAnsi"/>
+                  <w:sz w:val="24"/>
+                  <w:szCs w:val="24"/>
+                </w:rPr>
+                <m:t>x-</m:t>
+              </m:r>
+              <m:sSub>
+                <m:sSubPr>
+                  <m:ctrlPr>
+                    <w:rPr>
+                      <w:rFonts w:ascii="Cambria Math" w:hAnsi="Cambria Math" w:cstheme="minorHAnsi"/>
+                      <w:i/>
+                      <w:sz w:val="24"/>
+                      <w:szCs w:val="24"/>
+                    </w:rPr>
+                  </m:ctrlPr>
+                </m:sSubPr>
+                <m:e>
+                  <m:r>
+                    <w:rPr>
+                      <w:rFonts w:ascii="Cambria Math" w:hAnsi="Cambria Math" w:cstheme="minorHAnsi"/>
+                      <w:sz w:val="24"/>
+                      <w:szCs w:val="24"/>
+                    </w:rPr>
+                    <m:t>x</m:t>
+                  </m:r>
+                </m:e>
+                <m:sub>
+                  <m:r>
+                    <w:rPr>
+                      <w:rFonts w:ascii="Cambria Math" w:hAnsi="Cambria Math" w:cstheme="minorHAnsi"/>
+                      <w:sz w:val="24"/>
+                      <w:szCs w:val="24"/>
+                    </w:rPr>
+                    <m:t>Min</m:t>
+                  </m:r>
+                </m:sub>
+              </m:sSub>
+            </m:num>
+            <m:den>
+              <m:sSub>
+                <m:sSubPr>
+                  <m:ctrlPr>
+                    <w:rPr>
+                      <w:rFonts w:ascii="Cambria Math" w:hAnsi="Cambria Math" w:cstheme="minorHAnsi"/>
+                      <w:i/>
+                      <w:sz w:val="24"/>
+                      <w:szCs w:val="24"/>
+                    </w:rPr>
+                  </m:ctrlPr>
+                </m:sSubPr>
+                <m:e>
+                  <m:r>
+                    <w:rPr>
+                      <w:rFonts w:ascii="Cambria Math" w:hAnsi="Cambria Math" w:cstheme="minorHAnsi"/>
+                      <w:sz w:val="24"/>
+                      <w:szCs w:val="24"/>
+                    </w:rPr>
+                    <m:t>x</m:t>
+                  </m:r>
+                </m:e>
+                <m:sub>
+                  <m:r>
+                    <w:rPr>
+                      <w:rFonts w:ascii="Cambria Math" w:hAnsi="Cambria Math" w:cstheme="minorHAnsi"/>
+                      <w:sz w:val="24"/>
+                      <w:szCs w:val="24"/>
+                    </w:rPr>
+                    <m:t>Max</m:t>
+                  </m:r>
+                </m:sub>
+              </m:sSub>
+              <m:r>
+                <w:rPr>
+                  <w:rFonts w:ascii="Cambria Math" w:hAnsi="Cambria Math" w:cstheme="minorHAnsi"/>
+                  <w:sz w:val="24"/>
+                  <w:szCs w:val="24"/>
+                </w:rPr>
+                <m:t>-</m:t>
+              </m:r>
+              <m:sSub>
+                <m:sSubPr>
+                  <m:ctrlPr>
+                    <w:rPr>
+                      <w:rFonts w:ascii="Cambria Math" w:hAnsi="Cambria Math" w:cstheme="minorHAnsi"/>
+                      <w:i/>
+                      <w:sz w:val="24"/>
+                      <w:szCs w:val="24"/>
+                    </w:rPr>
+                  </m:ctrlPr>
+                </m:sSubPr>
+                <m:e>
+                  <m:r>
+                    <w:rPr>
+                      <w:rFonts w:ascii="Cambria Math" w:hAnsi="Cambria Math" w:cstheme="minorHAnsi"/>
+                      <w:sz w:val="24"/>
+                      <w:szCs w:val="24"/>
+                    </w:rPr>
+                    <m:t>x</m:t>
+                  </m:r>
+                </m:e>
+                <m:sub>
+                  <m:r>
+                    <w:rPr>
+                      <w:rFonts w:ascii="Cambria Math" w:hAnsi="Cambria Math" w:cstheme="minorHAnsi"/>
+                      <w:sz w:val="24"/>
+                      <w:szCs w:val="24"/>
+                    </w:rPr>
+                    <m:t>Min</m:t>
+                  </m:r>
+                </m:sub>
+              </m:sSub>
+            </m:den>
+          </m:f>
+          <m:r>
+            <m:rPr>
+              <m:sty m:val="p"/>
+            </m:rPr>
+            <w:rPr>
+              <w:rFonts w:eastAsiaTheme="minorEastAsia" w:cstheme="minorHAnsi"/>
+              <w:sz w:val="24"/>
+              <w:szCs w:val="24"/>
+              <w:rtl/>
+            </w:rPr>
+            <w:br/>
+          </m:r>
+        </m:oMath>
+      </m:oMathPara>
+      <w:r>
+        <w:rPr>
+          <w:rFonts w:eastAsiaTheme="minorEastAsia" w:cstheme="minorHAnsi" w:hint="cs"/>
+          <w:sz w:val="24"/>
+          <w:szCs w:val="24"/>
+          <w:rtl/>
+        </w:rPr>
+        <w:t xml:space="preserve">זוהי פונקציה לינארית רציפה, נסמנה </w:t>
+      </w:r>
+      <m:oMath>
+        <m:r>
+          <w:rPr>
+            <w:rFonts w:ascii="Cambria Math" w:eastAsiaTheme="minorEastAsia" w:hAnsi="Cambria Math" w:cstheme="minorHAnsi"/>
+            <w:sz w:val="24"/>
+            <w:szCs w:val="24"/>
+          </w:rPr>
+          <m:t>N</m:t>
+        </m:r>
+        <m:d>
+          <m:dPr>
+            <m:ctrlPr>
+              <w:rPr>
+                <w:rFonts w:ascii="Cambria Math" w:eastAsiaTheme="minorEastAsia" w:hAnsi="Cambria Math" w:cstheme="minorHAnsi"/>
+                <w:i/>
+                <w:sz w:val="24"/>
+                <w:szCs w:val="24"/>
+              </w:rPr>
+            </m:ctrlPr>
+          </m:dPr>
+          <m:e>
+            <m:r>
+              <w:rPr>
+                <w:rFonts w:ascii="Cambria Math" w:eastAsiaTheme="minorEastAsia" w:hAnsi="Cambria Math" w:cstheme="minorHAnsi"/>
+                <w:sz w:val="24"/>
+                <w:szCs w:val="24"/>
+              </w:rPr>
+              <m:t>x</m:t>
+            </m:r>
+          </m:e>
+        </m:d>
+      </m:oMath>
+      <w:r>
+        <w:rPr>
+          <w:rFonts w:eastAsiaTheme="minorEastAsia" w:cstheme="minorHAnsi" w:hint="cs"/>
+          <w:sz w:val="24"/>
+          <w:szCs w:val="24"/>
+          <w:rtl/>
+        </w:rPr>
+        <w:t xml:space="preserve">. </w:t>
+      </w:r>
+      <w:r>
+        <w:rPr>
+          <w:rFonts w:cstheme="minorHAnsi" w:hint="cs"/>
+          <w:sz w:val="24"/>
+          <w:szCs w:val="24"/>
+          <w:rtl/>
+        </w:rPr>
+        <w:t xml:space="preserve">עבור ערכים </w:t>
+      </w:r>
+      <m:oMath>
+        <m:sSub>
+          <m:sSubPr>
+            <m:ctrlPr>
+              <w:rPr>
+                <w:rFonts w:ascii="Cambria Math" w:hAnsi="Cambria Math" w:cstheme="minorHAnsi"/>
+                <w:i/>
+                <w:sz w:val="24"/>
+                <w:szCs w:val="24"/>
+              </w:rPr>
+            </m:ctrlPr>
+          </m:sSubPr>
+          <m:e>
+            <m:r>
+              <w:rPr>
+                <w:rFonts w:ascii="Cambria Math" w:hAnsi="Cambria Math" w:cstheme="minorHAnsi"/>
+                <w:sz w:val="24"/>
+                <w:szCs w:val="24"/>
+              </w:rPr>
+              <m:t>v</m:t>
+            </m:r>
+          </m:e>
+          <m:sub>
+            <m:r>
+              <w:rPr>
+                <w:rFonts w:ascii="Cambria Math" w:hAnsi="Cambria Math" w:cstheme="minorHAnsi"/>
+                <w:sz w:val="24"/>
+                <w:szCs w:val="24"/>
+              </w:rPr>
+              <m:t>1</m:t>
+            </m:r>
+          </m:sub>
+        </m:sSub>
+        <m:r>
+          <w:rPr>
+            <w:rFonts w:ascii="Cambria Math" w:hAnsi="Cambria Math" w:cstheme="minorHAnsi"/>
+            <w:sz w:val="24"/>
+            <w:szCs w:val="24"/>
+          </w:rPr>
+          <m:t>≤</m:t>
+        </m:r>
+        <m:sSub>
+          <m:sSubPr>
+            <m:ctrlPr>
+              <w:rPr>
+                <w:rFonts w:ascii="Cambria Math" w:hAnsi="Cambria Math" w:cstheme="minorHAnsi"/>
+                <w:i/>
+                <w:sz w:val="24"/>
+                <w:szCs w:val="24"/>
+              </w:rPr>
+            </m:ctrlPr>
+          </m:sSubPr>
+          <m:e>
+            <m:r>
+              <w:rPr>
+                <w:rFonts w:ascii="Cambria Math" w:hAnsi="Cambria Math" w:cstheme="minorHAnsi"/>
+                <w:sz w:val="24"/>
+                <w:szCs w:val="24"/>
+              </w:rPr>
+              <m:t>v</m:t>
+            </m:r>
+          </m:e>
+          <m:sub>
+            <m:r>
+              <w:rPr>
+                <w:rFonts w:ascii="Cambria Math" w:hAnsi="Cambria Math" w:cstheme="minorHAnsi"/>
+                <w:sz w:val="24"/>
+                <w:szCs w:val="24"/>
+              </w:rPr>
+              <m:t>2</m:t>
+            </m:r>
+          </m:sub>
+        </m:sSub>
+        <m:r>
+          <w:rPr>
+            <w:rFonts w:ascii="Cambria Math" w:hAnsi="Cambria Math" w:cstheme="minorHAnsi"/>
+            <w:sz w:val="24"/>
+            <w:szCs w:val="24"/>
+          </w:rPr>
+          <m:t>≤…≤</m:t>
+        </m:r>
+        <m:sSub>
+          <m:sSubPr>
+            <m:ctrlPr>
+              <w:rPr>
+                <w:rFonts w:ascii="Cambria Math" w:hAnsi="Cambria Math" w:cstheme="minorHAnsi"/>
+                <w:i/>
+                <w:sz w:val="24"/>
+                <w:szCs w:val="24"/>
+              </w:rPr>
+            </m:ctrlPr>
+          </m:sSubPr>
+          <m:e>
+            <m:r>
+              <w:rPr>
+                <w:rFonts w:ascii="Cambria Math" w:hAnsi="Cambria Math" w:cstheme="minorHAnsi"/>
+                <w:sz w:val="24"/>
+                <w:szCs w:val="24"/>
+              </w:rPr>
+              <m:t>v</m:t>
+            </m:r>
+          </m:e>
+          <m:sub>
+            <m:r>
+              <w:rPr>
+                <w:rFonts w:ascii="Cambria Math" w:hAnsi="Cambria Math" w:cstheme="minorHAnsi"/>
+                <w:sz w:val="24"/>
+                <w:szCs w:val="24"/>
+              </w:rPr>
+              <m:t>n</m:t>
+            </m:r>
+          </m:sub>
+        </m:sSub>
+      </m:oMath>
+      <w:r>
+        <w:rPr>
+          <w:rFonts w:eastAsiaTheme="minorEastAsia" w:cstheme="minorHAnsi" w:hint="cs"/>
+          <w:sz w:val="24"/>
+          <w:szCs w:val="24"/>
+          <w:rtl/>
+        </w:rPr>
+        <w:t xml:space="preserve"> מתקיים כי הפעלת הפונקציה משמרת סדר- </w:t>
+      </w:r>
+      <m:oMath>
+        <m:r>
+          <w:rPr>
+            <w:rFonts w:ascii="Cambria Math" w:eastAsiaTheme="minorEastAsia" w:hAnsi="Cambria Math" w:cstheme="minorHAnsi"/>
+            <w:sz w:val="24"/>
+            <w:szCs w:val="24"/>
+          </w:rPr>
+          <m:t>N</m:t>
+        </m:r>
+        <m:d>
+          <m:dPr>
+            <m:ctrlPr>
+              <w:rPr>
+                <w:rFonts w:ascii="Cambria Math" w:eastAsiaTheme="minorEastAsia" w:hAnsi="Cambria Math" w:cstheme="minorHAnsi"/>
+                <w:i/>
+                <w:sz w:val="24"/>
+                <w:szCs w:val="24"/>
+              </w:rPr>
+            </m:ctrlPr>
+          </m:dPr>
+          <m:e>
+            <m:sSub>
+              <m:sSubPr>
+                <m:ctrlPr>
+                  <w:rPr>
+                    <w:rFonts w:ascii="Cambria Math" w:eastAsiaTheme="minorEastAsia" w:hAnsi="Cambria Math" w:cstheme="minorHAnsi"/>
+                    <w:i/>
+                    <w:sz w:val="24"/>
+                    <w:szCs w:val="24"/>
+                  </w:rPr>
+                </m:ctrlPr>
+              </m:sSubPr>
+              <m:e>
+                <m:r>
+                  <w:rPr>
+                    <w:rFonts w:ascii="Cambria Math" w:eastAsiaTheme="minorEastAsia" w:hAnsi="Cambria Math" w:cstheme="minorHAnsi"/>
+                    <w:sz w:val="24"/>
+                    <w:szCs w:val="24"/>
+                  </w:rPr>
+                  <m:t>v</m:t>
+                </m:r>
+              </m:e>
+              <m:sub>
+                <m:r>
+                  <w:rPr>
+                    <w:rFonts w:ascii="Cambria Math" w:eastAsiaTheme="minorEastAsia" w:hAnsi="Cambria Math" w:cstheme="minorHAnsi"/>
+                    <w:sz w:val="24"/>
+                    <w:szCs w:val="24"/>
+                  </w:rPr>
+                  <m:t>1</m:t>
+                </m:r>
+              </m:sub>
+            </m:sSub>
+          </m:e>
+        </m:d>
+        <m:r>
+          <w:rPr>
+            <w:rFonts w:ascii="Cambria Math" w:eastAsiaTheme="minorEastAsia" w:hAnsi="Cambria Math" w:cstheme="minorHAnsi"/>
+            <w:sz w:val="24"/>
+            <w:szCs w:val="24"/>
+          </w:rPr>
+          <m:t>≤N</m:t>
+        </m:r>
+        <m:d>
+          <m:dPr>
+            <m:ctrlPr>
+              <w:rPr>
+                <w:rFonts w:ascii="Cambria Math" w:eastAsiaTheme="minorEastAsia" w:hAnsi="Cambria Math" w:cstheme="minorHAnsi"/>
+                <w:i/>
+                <w:sz w:val="24"/>
+                <w:szCs w:val="24"/>
+              </w:rPr>
+            </m:ctrlPr>
+          </m:dPr>
+          <m:e>
+            <m:sSub>
+              <m:sSubPr>
+                <m:ctrlPr>
+                  <w:rPr>
+                    <w:rFonts w:ascii="Cambria Math" w:eastAsiaTheme="minorEastAsia" w:hAnsi="Cambria Math" w:cstheme="minorHAnsi"/>
+                    <w:i/>
+                    <w:sz w:val="24"/>
+                    <w:szCs w:val="24"/>
+                  </w:rPr>
+                </m:ctrlPr>
+              </m:sSubPr>
+              <m:e>
+                <m:r>
+                  <w:rPr>
+                    <w:rFonts w:ascii="Cambria Math" w:eastAsiaTheme="minorEastAsia" w:hAnsi="Cambria Math" w:cstheme="minorHAnsi"/>
+                    <w:sz w:val="24"/>
+                    <w:szCs w:val="24"/>
+                  </w:rPr>
+                  <m:t>v</m:t>
+                </m:r>
+              </m:e>
+              <m:sub>
+                <m:r>
+                  <w:rPr>
+                    <w:rFonts w:ascii="Cambria Math" w:eastAsiaTheme="minorEastAsia" w:hAnsi="Cambria Math" w:cstheme="minorHAnsi"/>
+                    <w:sz w:val="24"/>
+                    <w:szCs w:val="24"/>
+                  </w:rPr>
+                  <m:t>2</m:t>
+                </m:r>
+              </m:sub>
+            </m:sSub>
+          </m:e>
+        </m:d>
+        <m:r>
+          <w:rPr>
+            <w:rFonts w:ascii="Cambria Math" w:eastAsiaTheme="minorEastAsia" w:hAnsi="Cambria Math" w:cstheme="minorHAnsi"/>
+            <w:sz w:val="24"/>
+            <w:szCs w:val="24"/>
+          </w:rPr>
+          <m:t>≤…≤N(</m:t>
+        </m:r>
+        <m:sSub>
+          <m:sSubPr>
+            <m:ctrlPr>
+              <w:rPr>
+                <w:rFonts w:ascii="Cambria Math" w:eastAsiaTheme="minorEastAsia" w:hAnsi="Cambria Math" w:cstheme="minorHAnsi"/>
+                <w:i/>
+                <w:sz w:val="24"/>
+                <w:szCs w:val="24"/>
+              </w:rPr>
+            </m:ctrlPr>
+          </m:sSubPr>
+          <m:e>
+            <m:r>
+              <w:rPr>
+                <w:rFonts w:ascii="Cambria Math" w:eastAsiaTheme="minorEastAsia" w:hAnsi="Cambria Math" w:cstheme="minorHAnsi"/>
+                <w:sz w:val="24"/>
+                <w:szCs w:val="24"/>
+              </w:rPr>
+              <m:t>v</m:t>
+            </m:r>
+          </m:e>
+          <m:sub>
+            <m:r>
+              <w:rPr>
+                <w:rFonts w:ascii="Cambria Math" w:eastAsiaTheme="minorEastAsia" w:hAnsi="Cambria Math" w:cstheme="minorHAnsi"/>
+                <w:sz w:val="24"/>
+                <w:szCs w:val="24"/>
+              </w:rPr>
+              <m:t>n</m:t>
+            </m:r>
+          </m:sub>
+        </m:sSub>
+        <m:r>
+          <w:rPr>
+            <w:rFonts w:ascii="Cambria Math" w:eastAsiaTheme="minorEastAsia" w:hAnsi="Cambria Math" w:cstheme="minorHAnsi"/>
+            <w:sz w:val="24"/>
+            <w:szCs w:val="24"/>
+          </w:rPr>
+          <m:t>)</m:t>
+        </m:r>
+      </m:oMath>
+      <w:r>
+        <w:rPr>
+          <w:rFonts w:eastAsiaTheme="minorEastAsia" w:cstheme="minorHAnsi" w:hint="cs"/>
+          <w:sz w:val="24"/>
+          <w:szCs w:val="24"/>
+          <w:rtl/>
+        </w:rPr>
+        <w:t xml:space="preserve">. נסתכל על צומת כלשהי </w:t>
+      </w:r>
+    </w:p>
+    <w:p>
+      <w:pPr>
+        <w:pStyle w:val="a3"/>
+        <w:numPr>
+          <w:ilvl w:val="0"/>
+          <w:numId w:val="1"/>
+        </w:numPr>
+        <w:rPr>
+          <w:rFonts w:eastAsiaTheme="minorEastAsia" w:cstheme="minorHAnsi"/>
+          <w:sz w:val="24"/>
+          <w:szCs w:val="24"/>
+        </w:rPr>
+      </w:pPr>
+      <w:r>
+        <w:rPr>
+          <w:rFonts w:eastAsiaTheme="minorEastAsia" w:cs="Calibri"/>
+          <w:sz w:val="24"/>
+          <w:szCs w:val="24"/>
+          <w:rtl/>
+        </w:rPr>
+        <w:drawing>
+          <wp:anchor distT="0" distB="0" distL="114300" distR="114300" simplePos="0" relativeHeight="251659264" behindDoc="1" locked="0" layoutInCell="1" allowOverlap="1" wp14:anchorId="6B62256C">
+            <wp:simplePos x="0" y="0"/>
+            <wp:positionH relativeFrom="column">
+              <wp:posOffset>1294375</wp:posOffset>
+            </wp:positionH>
+            <wp:positionV relativeFrom="paragraph">
+              <wp:posOffset>82159</wp:posOffset>
+            </wp:positionV>
+            <wp:extent cx="3328670" cy="2496820"/>
+            <wp:effectExtent l="0" t="0" r="5080" b="0"/>
+            <wp:wrapTight wrapText="bothSides">
+              <wp:wrapPolygon edited="0">
+                <wp:start x="0" y="0"/>
+                <wp:lineTo x="0" y="21424"/>
+                <wp:lineTo x="21509" y="21424"/>
+                <wp:lineTo x="21509" y="0"/>
+                <wp:lineTo x="0" y="0"/>
+              </wp:wrapPolygon>
+            </wp:wrapTight>
+            <wp:docPr id="2" name="תמונה 2"/>
+            <wp:cNvGraphicFramePr>
+              <a:graphicFrameLocks xmlns:a="http://schemas.openxmlformats.org/drawingml/2006/main" noChangeAspect="1"/>
+            </wp:cNvGraphicFramePr>
+            <a:graphic xmlns:a="http://schemas.openxmlformats.org/drawingml/2006/main">
+              <a:graphicData uri="http://schemas.openxmlformats.org/drawingml/2006/picture">
+                <pic:pic xmlns:pic="http://schemas.openxmlformats.org/drawingml/2006/picture">
+                  <pic:nvPicPr>
+                    <pic:cNvPr id="1" name=""/>
+                    <pic:cNvPicPr/>
+                  </pic:nvPicPr>
+                  <pic:blipFill>
+                    <a:blip r:embed="rId6">
+                      <a:extLst>
+                        <a:ext uri="{28A0092B-C50C-407E-A947-70E740481C1C}">
+                          <a14:useLocalDpi xmlns:a14="http://schemas.microsoft.com/office/drawing/2010/main" val="0"/>
+                        </a:ext>
+                      </a:extLst>
+                    </a:blip>
+                    <a:stretch>
+                      <a:fillRect/>
+                    </a:stretch>
+                  </pic:blipFill>
+                  <pic:spPr>
+                    <a:xfrm>
+                      <a:off x="0" y="0"/>
+                      <a:ext cx="3328670" cy="2496820"/>
+                    </a:xfrm>
+                    <a:prstGeom prst="rect">
+                      <a:avLst/>
+                    </a:prstGeom>
+                  </pic:spPr>
+                </pic:pic>
+              </a:graphicData>
+            </a:graphic>
+            <wp14:sizeRelH relativeFrom="margin">
+              <wp14:pctWidth>0</wp14:pctWidth>
+            </wp14:sizeRelH>
+            <wp14:sizeRelV relativeFrom="margin">
+              <wp14:pctHeight>0</wp14:pctHeight>
+            </wp14:sizeRelV>
+          </wp:anchor>
+        </w:drawing>
+      </w:r>
+      <w:r>
+        <w:rPr>
+          <w:rFonts w:eastAsiaTheme="minorEastAsia" w:cs="Calibri"/>
+          <w:noProof/>
+          <w:sz w:val="24"/>
+          <w:szCs w:val="24"/>
+          <w:rtl/>
+        </w:rPr>
+        <w:br/>
+      </w:r>
       <w:bookmarkStart w:id="0" w:name="_GoBack"/>
       <w:bookmarkEnd w:id="0"/>
     </w:p>
@@ -615,6 +1259,7 @@
     <w:lsdException w:name="HTML Sample" w:semiHidden="1" w:unhideWhenUsed="1"/>
     <w:lsdException w:name="HTML Typewriter" w:semiHidden="1" w:unhideWhenUsed="1"/>
     <w:lsdException w:name="HTML Variable" w:semiHidden="1" w:unhideWhenUsed="1"/>
+    <w:lsdException w:name="Normal Table" w:semiHidden="1" w:unhideWhenUsed="1"/>
     <w:lsdException w:name="annotation subject" w:semiHidden="1" w:unhideWhenUsed="1"/>
     <w:lsdException w:name="No List" w:semiHidden="1" w:unhideWhenUsed="1"/>
     <w:lsdException w:name="Outline List 1" w:semiHidden="1" w:unhideWhenUsed="1"/>
@@ -661,8 +1306,10 @@
     <w:lsdException w:name="Table Subtle 2" w:semiHidden="1" w:unhideWhenUsed="1"/>
     <w:lsdException w:name="Table Web 1" w:semiHidden="1" w:unhideWhenUsed="1"/>
     <w:lsdException w:name="Table Web 2" w:semiHidden="1" w:unhideWhenUsed="1"/>
+    <w:lsdException w:name="Table Web 3" w:semiHidden="1" w:unhideWhenUsed="1"/>
     <w:lsdException w:name="Balloon Text" w:semiHidden="1" w:unhideWhenUsed="1"/>
     <w:lsdException w:name="Table Grid" w:uiPriority="39"/>
+    <w:lsdException w:name="Table Theme" w:semiHidden="1" w:unhideWhenUsed="1"/>
     <w:lsdException w:name="Placeholder Text" w:semiHidden="1"/>
     <w:lsdException w:name="No Spacing" w:uiPriority="1" w:qFormat="1"/>
     <w:lsdException w:name="Light Shading" w:uiPriority="60"/>
@@ -928,6 +1575,16 @@
       <w:ind w:left="720"/>
       <w:contextualSpacing/>
     </w:pPr>
+  </w:style>
+  <w:style w:type="character" w:styleId="a4">
+    <w:name w:val="Placeholder Text"/>
+    <w:basedOn w:val="a0"/>
+    <w:uiPriority w:val="99"/>
+    <w:semiHidden/>
+    <w:rsid w:val="00907B01"/>
+    <w:rPr>
+      <w:color w:val="808080"/>
+    </w:rPr>
   </w:style>
 </w:styles>
 </file>

</xml_diff>

<commit_message>
finished first version of knn need to fix some logic issues, the graph is not so make sense
</commit_message>
<xml_diff>
--- a/Dry.docx
+++ b/Dry.docx
@@ -946,6 +946,7 @@
           <w:szCs w:val="24"/>
         </w:rPr>
       </w:pPr>
+      <w:bookmarkStart w:id="0" w:name="_GoBack"/>
       <w:r>
         <w:rPr>
           <w:rFonts w:eastAsiaTheme="minorEastAsia" w:cs="Calibri"/>
@@ -956,11 +957,11 @@
         <w:drawing>
           <wp:anchor distT="0" distB="0" distL="114300" distR="114300" simplePos="0" relativeHeight="251659264" behindDoc="1" locked="0" layoutInCell="1" allowOverlap="1" wp14:anchorId="6B62256C">
             <wp:simplePos x="0" y="0"/>
-            <wp:positionH relativeFrom="column">
-              <wp:posOffset>1294375</wp:posOffset>
+            <wp:positionH relativeFrom="margin">
+              <wp:align>center</wp:align>
             </wp:positionH>
             <wp:positionV relativeFrom="paragraph">
-              <wp:posOffset>82159</wp:posOffset>
+              <wp:posOffset>3713</wp:posOffset>
             </wp:positionV>
             <wp:extent cx="3328670" cy="2496820"/>
             <wp:effectExtent l="0" t="0" r="5080" b="0"/>
@@ -1017,18 +1018,251 @@
           </wp:anchor>
         </w:drawing>
       </w:r>
-      <w:r>
-        <w:rPr>
-          <w:rFonts w:eastAsiaTheme="minorEastAsia" w:cs="Calibri"/>
-          <w:noProof/>
-          <w:sz w:val="24"/>
-          <w:szCs w:val="24"/>
-          <w:rtl/>
-        </w:rPr>
-        <w:br/>
-      </w:r>
-      <w:bookmarkStart w:id="0" w:name="_GoBack"/>
       <w:bookmarkEnd w:id="0"/>
+      <w:r>
+        <w:rPr>
+          <w:rFonts w:eastAsiaTheme="minorEastAsia" w:cs="Calibri"/>
+          <w:noProof/>
+          <w:sz w:val="24"/>
+          <w:szCs w:val="24"/>
+          <w:rtl/>
+        </w:rPr>
+        <w:br/>
+      </w:r>
+      <w:r>
+        <w:rPr>
+          <w:rFonts w:eastAsiaTheme="minorEastAsia" w:cs="Calibri"/>
+          <w:noProof/>
+          <w:sz w:val="24"/>
+          <w:szCs w:val="24"/>
+          <w:rtl/>
+        </w:rPr>
+        <w:br/>
+      </w:r>
+      <w:r>
+        <w:rPr>
+          <w:rFonts w:eastAsiaTheme="minorEastAsia" w:cs="Calibri"/>
+          <w:noProof/>
+          <w:sz w:val="24"/>
+          <w:szCs w:val="24"/>
+          <w:rtl/>
+        </w:rPr>
+        <w:br/>
+      </w:r>
+      <w:r>
+        <w:rPr>
+          <w:rFonts w:eastAsiaTheme="minorEastAsia" w:cs="Calibri"/>
+          <w:noProof/>
+          <w:sz w:val="24"/>
+          <w:szCs w:val="24"/>
+          <w:rtl/>
+        </w:rPr>
+        <w:br/>
+      </w:r>
+      <w:r>
+        <w:rPr>
+          <w:rFonts w:eastAsiaTheme="minorEastAsia" w:cs="Calibri"/>
+          <w:noProof/>
+          <w:sz w:val="24"/>
+          <w:szCs w:val="24"/>
+          <w:rtl/>
+        </w:rPr>
+        <w:br/>
+      </w:r>
+      <w:r>
+        <w:rPr>
+          <w:rFonts w:eastAsiaTheme="minorEastAsia" w:cs="Calibri"/>
+          <w:noProof/>
+          <w:sz w:val="24"/>
+          <w:szCs w:val="24"/>
+          <w:rtl/>
+        </w:rPr>
+        <w:br/>
+      </w:r>
+      <w:r>
+        <w:rPr>
+          <w:rFonts w:eastAsiaTheme="minorEastAsia" w:cs="Calibri"/>
+          <w:noProof/>
+          <w:sz w:val="24"/>
+          <w:szCs w:val="24"/>
+          <w:rtl/>
+        </w:rPr>
+        <w:br/>
+      </w:r>
+      <w:r>
+        <w:rPr>
+          <w:rFonts w:eastAsiaTheme="minorEastAsia" w:cs="Calibri"/>
+          <w:noProof/>
+          <w:sz w:val="24"/>
+          <w:szCs w:val="24"/>
+          <w:rtl/>
+        </w:rPr>
+        <w:br/>
+      </w:r>
+      <w:r>
+        <w:rPr>
+          <w:rFonts w:eastAsiaTheme="minorEastAsia" w:cs="Calibri"/>
+          <w:noProof/>
+          <w:sz w:val="24"/>
+          <w:szCs w:val="24"/>
+          <w:rtl/>
+        </w:rPr>
+        <w:br/>
+      </w:r>
+      <w:r>
+        <w:rPr>
+          <w:rFonts w:eastAsiaTheme="minorEastAsia" w:cs="Calibri"/>
+          <w:noProof/>
+          <w:sz w:val="24"/>
+          <w:szCs w:val="24"/>
+          <w:rtl/>
+        </w:rPr>
+        <w:br/>
+      </w:r>
+      <w:r>
+        <w:rPr>
+          <w:rFonts w:eastAsiaTheme="minorEastAsia" w:cs="Calibri"/>
+          <w:noProof/>
+          <w:sz w:val="24"/>
+          <w:szCs w:val="24"/>
+          <w:rtl/>
+        </w:rPr>
+        <w:br/>
+      </w:r>
+      <w:r>
+        <w:rPr>
+          <w:rFonts w:eastAsiaTheme="minorEastAsia" w:cs="Calibri"/>
+          <w:noProof/>
+          <w:sz w:val="24"/>
+          <w:szCs w:val="24"/>
+          <w:rtl/>
+        </w:rPr>
+        <w:br/>
+      </w:r>
+      <w:r>
+        <w:rPr>
+          <w:rFonts w:eastAsiaTheme="minorEastAsia" w:cs="Calibri"/>
+          <w:noProof/>
+          <w:sz w:val="24"/>
+          <w:szCs w:val="24"/>
+          <w:rtl/>
+        </w:rPr>
+        <w:br/>
+      </w:r>
+      <w:r>
+        <w:rPr>
+          <w:rFonts w:eastAsiaTheme="minorEastAsia" w:cs="Calibri"/>
+          <w:noProof/>
+          <w:sz w:val="24"/>
+          <w:szCs w:val="24"/>
+          <w:rtl/>
+        </w:rPr>
+        <w:br/>
+      </w:r>
+      <w:r>
+        <w:rPr>
+          <w:rFonts w:eastAsiaTheme="minorEastAsia" w:cs="Calibri"/>
+          <w:noProof/>
+          <w:sz w:val="24"/>
+          <w:szCs w:val="24"/>
+          <w:rtl/>
+        </w:rPr>
+        <w:br/>
+      </w:r>
+      <w:r>
+        <w:rPr>
+          <w:rFonts w:eastAsiaTheme="minorEastAsia" w:cs="Calibri"/>
+          <w:noProof/>
+          <w:sz w:val="24"/>
+          <w:szCs w:val="24"/>
+          <w:rtl/>
+        </w:rPr>
+        <w:br/>
+      </w:r>
+      <w:r>
+        <w:rPr>
+          <w:rFonts w:eastAsiaTheme="minorEastAsia" w:cs="Calibri"/>
+          <w:noProof/>
+          <w:sz w:val="24"/>
+          <w:szCs w:val="24"/>
+          <w:rtl/>
+        </w:rPr>
+        <w:br/>
+      </w:r>
+      <w:r>
+        <w:rPr>
+          <w:rFonts w:eastAsiaTheme="minorEastAsia" w:cs="Calibri"/>
+          <w:noProof/>
+          <w:sz w:val="24"/>
+          <w:szCs w:val="24"/>
+          <w:rtl/>
+        </w:rPr>
+        <w:br/>
+      </w:r>
+      <w:r>
+        <w:rPr>
+          <w:rFonts w:eastAsiaTheme="minorEastAsia" w:cs="Calibri"/>
+          <w:noProof/>
+          <w:sz w:val="24"/>
+          <w:szCs w:val="24"/>
+          <w:rtl/>
+        </w:rPr>
+        <w:br/>
+      </w:r>
+      <w:r>
+        <w:rPr>
+          <w:rFonts w:eastAsiaTheme="minorEastAsia" w:cs="Calibri"/>
+          <w:noProof/>
+          <w:sz w:val="24"/>
+          <w:szCs w:val="24"/>
+          <w:rtl/>
+        </w:rPr>
+        <w:br/>
+      </w:r>
+      <w:r>
+        <w:rPr>
+          <w:rFonts w:eastAsiaTheme="minorEastAsia" w:cs="Calibri"/>
+          <w:noProof/>
+          <w:sz w:val="24"/>
+          <w:szCs w:val="24"/>
+          <w:rtl/>
+        </w:rPr>
+        <w:br/>
+      </w:r>
+      <w:r>
+        <w:rPr>
+          <w:rFonts w:eastAsiaTheme="minorEastAsia" w:cs="Calibri"/>
+          <w:noProof/>
+          <w:sz w:val="24"/>
+          <w:szCs w:val="24"/>
+          <w:rtl/>
+        </w:rPr>
+        <w:br/>
+      </w:r>
+      <w:r>
+        <w:rPr>
+          <w:rFonts w:eastAsiaTheme="minorEastAsia" w:cs="Calibri"/>
+          <w:noProof/>
+          <w:sz w:val="24"/>
+          <w:szCs w:val="24"/>
+          <w:rtl/>
+        </w:rPr>
+        <w:br/>
+      </w:r>
+    </w:p>
+    <w:p>
+      <w:pPr>
+        <w:pStyle w:val="a3"/>
+        <w:numPr>
+          <w:ilvl w:val="0"/>
+          <w:numId w:val="1"/>
+        </w:numPr>
+        <w:rPr>
+          <w:rFonts w:eastAsiaTheme="minorEastAsia" w:cstheme="minorHAnsi"/>
+          <w:sz w:val="24"/>
+          <w:szCs w:val="24"/>
+        </w:rPr>
+      </w:pPr>
     </w:p>
     <w:sectPr>
       <w:pgSz w:w="11906" w:h="16838"/>

</xml_diff>